<commit_message>
terminei o exercício 22
</commit_message>
<xml_diff>
--- a/Atalhos Visual Studio Code.docx
+++ b/Atalhos Visual Studio Code.docx
@@ -272,11 +272,14 @@
         </w:rPr>
         <w:t>;</w:t>
       </w:r>
+      <w:bookmarkStart w:id="0" w:name="_GoBack"/>
+      <w:bookmarkEnd w:id="0"/>
     </w:p>
     <w:p>
       <w:pPr>
         <w:rPr>
           <w:sz w:val="28"/>
+          <w:highlight w:val="lightGray"/>
         </w:rPr>
       </w:pPr>
       <w:r>
@@ -292,8 +295,26 @@
         </w:rPr>
         <w:t>ALT + pressionar cursor sobre palavras</w:t>
       </w:r>
-      <w:bookmarkStart w:id="0" w:name="_GoBack"/>
-      <w:bookmarkEnd w:id="0"/>
+    </w:p>
+    <w:p>
+      <w:pPr>
+        <w:rPr>
+          <w:sz w:val="28"/>
+        </w:rPr>
+      </w:pPr>
+      <w:r>
+        <w:rPr>
+          <w:sz w:val="28"/>
+        </w:rPr>
+        <w:t xml:space="preserve">Comentar mais rápido: </w:t>
+      </w:r>
+      <w:r>
+        <w:rPr>
+          <w:sz w:val="28"/>
+          <w:shd w:val="clear" w:color="auto" w:fill="BFBFBF" w:themeFill="background1" w:themeFillShade="BF"/>
+        </w:rPr>
+        <w:t>selecionar o texto e pressionar SHIFT + ALT + A</w:t>
+      </w:r>
     </w:p>
     <w:sectPr>
       <w:pgSz w:w="11906" w:h="16838"/>

</xml_diff>